<commit_message>
Busqueda de equipos: Info en el combo.
</commit_message>
<xml_diff>
--- a/Docs/revisiones/REVISION 06112015.docx
+++ b/Docs/revisiones/REVISION 06112015.docx
@@ -1,55 +1,22 @@
 
 <file path=word/document.xml><?xml version="1.0" encoding="utf-8"?>
-<w:document xmlns:o="urn:schemas-microsoft-com:office:office" xmlns:r="http://schemas.openxmlformats.org/officeDocument/2006/relationships" xmlns:v="urn:schemas-microsoft-com:vml" xmlns:w="http://schemas.openxmlformats.org/wordprocessingml/2006/main" xmlns:w10="urn:schemas-microsoft-com:office:word" xmlns:wp="http://schemas.openxmlformats.org/drawingml/2006/wordprocessingDrawing" xmlns:wps="http://schemas.microsoft.com/office/word/2010/wordprocessingShape" xmlns:wpg="http://schemas.microsoft.com/office/word/2010/wordprocessingGroup" xmlns:mc="http://schemas.openxmlformats.org/markup-compatibility/2006" xmlns:wp14="http://schemas.microsoft.com/office/word/2010/wordprocessingDrawing" xmlns:w14="http://schemas.microsoft.com/office/word/2010/wordml" mc:Ignorable="w14 wp14">
+<w:document xmlns:wpc="http://schemas.microsoft.com/office/word/2010/wordprocessingCanvas" xmlns:mc="http://schemas.openxmlformats.org/markup-compatibility/2006" xmlns:o="urn:schemas-microsoft-com:office:office" xmlns:r="http://schemas.openxmlformats.org/officeDocument/2006/relationships" xmlns:m="http://schemas.openxmlformats.org/officeDocument/2006/math" xmlns:v="urn:schemas-microsoft-com:vml" xmlns:wp14="http://schemas.microsoft.com/office/word/2010/wordprocessingDrawing" xmlns:wp="http://schemas.openxmlformats.org/drawingml/2006/wordprocessingDrawing" xmlns:w10="urn:schemas-microsoft-com:office:word" xmlns:w="http://schemas.openxmlformats.org/wordprocessingml/2006/main" xmlns:w14="http://schemas.microsoft.com/office/word/2010/wordml" xmlns:wpg="http://schemas.microsoft.com/office/word/2010/wordprocessingGroup" xmlns:wpi="http://schemas.microsoft.com/office/word/2010/wordprocessingInk" xmlns:wne="http://schemas.microsoft.com/office/word/2006/wordml" xmlns:wps="http://schemas.microsoft.com/office/word/2010/wordprocessingShape" mc:Ignorable="w14 wp14">
   <w:body>
+    <w:p/>
+    <w:p/>
+    <w:p/>
+    <w:p/>
     <w:p>
-      <w:pPr>
-        <w:pStyle w:val="Normal"/>
-        <w:rPr/>
-      </w:pPr>
-      <w:r>
-        <w:rPr/>
-      </w:r>
-    </w:p>
-    <w:p>
-      <w:pPr>
-        <w:pStyle w:val="Normal"/>
-        <w:rPr/>
-      </w:pPr>
-      <w:r>
-        <w:rPr/>
-      </w:r>
-    </w:p>
-    <w:p>
-      <w:pPr>
-        <w:pStyle w:val="Normal"/>
-        <w:rPr/>
-      </w:pPr>
-      <w:r>
-        <w:rPr/>
-      </w:r>
-    </w:p>
-    <w:p>
-      <w:pPr>
-        <w:pStyle w:val="Normal"/>
-        <w:rPr/>
-      </w:pPr>
-      <w:r>
-        <w:rPr/>
-      </w:r>
-    </w:p>
-    <w:p>
-      <w:pPr>
-        <w:pStyle w:val="Normal"/>
-        <w:rPr/>
-      </w:pPr>
-      <w:r>
-        <w:rPr/>
+      <w:r>
+        <w:rPr>
+          <w:noProof/>
+          <w:lang w:eastAsia="es-MX"/>
+        </w:rPr>
         <w:drawing>
           <wp:inline distT="0" distB="0" distL="0" distR="0">
             <wp:extent cx="7470140" cy="5976620"/>
             <wp:effectExtent l="0" t="0" r="0" b="0"/>
-            <wp:docPr id="2" name="Imagen 7" descr=""/>
+            <wp:docPr id="2" name="Imagen 7"/>
             <wp:cNvGraphicFramePr>
               <a:graphicFrameLocks xmlns:a="http://schemas.openxmlformats.org/drawingml/2006/main" noChangeAspect="1"/>
             </wp:cNvGraphicFramePr>
@@ -57,13 +24,13 @@
               <a:graphicData uri="http://schemas.openxmlformats.org/drawingml/2006/picture">
                 <pic:pic xmlns:pic="http://schemas.openxmlformats.org/drawingml/2006/picture">
                   <pic:nvPicPr>
-                    <pic:cNvPr id="2" name="Imagen 7" descr=""/>
+                    <pic:cNvPr id="2" name="Imagen 7"/>
                     <pic:cNvPicPr>
                       <a:picLocks noChangeAspect="1" noChangeArrowheads="1"/>
                     </pic:cNvPicPr>
                   </pic:nvPicPr>
                   <pic:blipFill>
-                    <a:blip r:embed="rId2"/>
+                    <a:blip r:embed="rId5"/>
                     <a:stretch>
                       <a:fillRect/>
                     </a:stretch>
@@ -89,10 +56,16 @@
             </a:graphic>
           </wp:inline>
         </w:drawing>
+      </w:r>
+      <w:r>
+        <w:rPr>
+          <w:noProof/>
+          <w:lang w:eastAsia="es-MX"/>
+        </w:rPr>
         <mc:AlternateContent>
           <mc:Choice Requires="wps">
             <w:drawing>
-              <wp:anchor behindDoc="1" distT="0" distB="0" distL="114300" distR="114300" simplePos="0" locked="0" layoutInCell="1" allowOverlap="1" relativeHeight="2">
+              <wp:anchor distT="0" distB="0" distL="114300" distR="114300" simplePos="0" relativeHeight="2" behindDoc="1" locked="0" layoutInCell="1" allowOverlap="1">
                 <wp:simplePos x="0" y="0"/>
                 <wp:positionH relativeFrom="column">
                   <wp:posOffset>998855</wp:posOffset>
@@ -103,11 +76,12 @@
                 <wp:extent cx="360045" cy="1270"/>
                 <wp:effectExtent l="0" t="0" r="0" b="0"/>
                 <wp:wrapNone/>
-                <wp:docPr id="1" name=""/>
+                <wp:docPr id="1" name="1 Conector recto de flecha"/>
+                <wp:cNvGraphicFramePr/>
                 <a:graphic xmlns:a="http://schemas.openxmlformats.org/drawingml/2006/main">
                   <a:graphicData uri="http://schemas.microsoft.com/office/word/2010/wordprocessingShape">
                     <wps:wsp>
-                      <wps:cNvSpPr/>
+                      <wps:cNvCnPr/>
                       <wps:spPr>
                         <a:xfrm>
                           <a:off x="0" y="0"/>
@@ -119,15 +93,21 @@
                         <a:noFill/>
                         <a:ln>
                           <a:solidFill>
-                            <a:srgbClr val="0070c0"/>
+                            <a:srgbClr val="0070C0"/>
                           </a:solidFill>
-                          <a:tailEnd len="med" type="triangle" w="med"/>
+                          <a:tailEnd type="triangle" w="med" len="med"/>
                         </a:ln>
                       </wps:spPr>
                       <wps:style>
-                        <a:lnRef idx="0"/>
-                        <a:fillRef idx="0"/>
-                        <a:effectRef idx="0"/>
+                        <a:lnRef idx="0">
+                          <a:scrgbClr r="0" g="0" b="0"/>
+                        </a:lnRef>
+                        <a:fillRef idx="0">
+                          <a:scrgbClr r="0" g="0" b="0"/>
+                        </a:fillRef>
+                        <a:effectRef idx="0">
+                          <a:scrgbClr r="0" g="0" b="0"/>
+                        </a:effectRef>
                         <a:fontRef idx="minor"/>
                       </wps:style>
                       <wps:bodyPr/>
@@ -154,20 +134,29 @@
       </w:r>
     </w:p>
     <w:p>
-      <w:pPr>
-        <w:pStyle w:val="Normal"/>
-        <w:rPr/>
-      </w:pPr>
-      <w:r>
-        <w:rPr/>
-        <w:t>Como Vo. Bo. Cuando de muestra el detalle de cada servicio aparece la pantalla anterior con el campo id Resguardoentregadetalle a que se refiere.</w:t>
+      <w:r>
+        <w:t xml:space="preserve">Como </w:t>
+      </w:r>
+      <w:proofErr w:type="spellStart"/>
+      <w:r>
+        <w:t>Vo</w:t>
+      </w:r>
+      <w:proofErr w:type="spellEnd"/>
+      <w:r>
+        <w:t xml:space="preserve">. Bo. Cuando de muestra el detalle de cada servicio aparece la pantalla anterior con el campo id </w:t>
+      </w:r>
+      <w:proofErr w:type="spellStart"/>
+      <w:r>
+        <w:t>Resguardoentregadetalle</w:t>
+      </w:r>
+      <w:proofErr w:type="spellEnd"/>
+      <w:r>
+        <w:t xml:space="preserve"> a que se refiere.</w:t>
       </w:r>
     </w:p>
     <w:p>
       <w:pPr>
-        <w:pStyle w:val="Normal"/>
         <w:rPr>
-          <w:b/>
           <w:b/>
           <w:bCs/>
           <w:color w:val="9933FF"/>
@@ -179,21 +168,39 @@
           <w:bCs/>
           <w:color w:val="9933FF"/>
         </w:rPr>
-        <w:t>+ Es el equipo, ya corregi la etiqueta</w:t>
+        <w:t xml:space="preserve">+ Es el equipo, ya </w:t>
+      </w:r>
+      <w:proofErr w:type="spellStart"/>
+      <w:r>
+        <w:rPr>
+          <w:b/>
+          <w:bCs/>
+          <w:color w:val="9933FF"/>
+        </w:rPr>
+        <w:t>corregi</w:t>
+      </w:r>
+      <w:proofErr w:type="spellEnd"/>
+      <w:r>
+        <w:rPr>
+          <w:b/>
+          <w:bCs/>
+          <w:color w:val="9933FF"/>
+        </w:rPr>
+        <w:t xml:space="preserve"> la etiqueta</w:t>
       </w:r>
     </w:p>
     <w:p>
-      <w:pPr>
-        <w:pStyle w:val="Normal"/>
-        <w:rPr/>
-      </w:pPr>
-      <w:r>
-        <w:rPr/>
+      <w:r>
+        <w:rPr>
+          <w:noProof/>
+          <w:lang w:eastAsia="es-MX"/>
+        </w:rPr>
+        <w:lastRenderedPageBreak/>
         <w:drawing>
           <wp:inline distT="0" distB="0" distL="0" distR="0">
             <wp:extent cx="5612130" cy="4489450"/>
             <wp:effectExtent l="0" t="0" r="0" b="0"/>
-            <wp:docPr id="3" name="Imagen 10" descr=""/>
+            <wp:docPr id="3" name="Imagen 10"/>
             <wp:cNvGraphicFramePr>
               <a:graphicFrameLocks xmlns:a="http://schemas.openxmlformats.org/drawingml/2006/main" noChangeAspect="1"/>
             </wp:cNvGraphicFramePr>
@@ -201,13 +208,13 @@
               <a:graphicData uri="http://schemas.openxmlformats.org/drawingml/2006/picture">
                 <pic:pic xmlns:pic="http://schemas.openxmlformats.org/drawingml/2006/picture">
                   <pic:nvPicPr>
-                    <pic:cNvPr id="3" name="Imagen 10" descr=""/>
+                    <pic:cNvPr id="3" name="Imagen 10"/>
                     <pic:cNvPicPr>
                       <a:picLocks noChangeAspect="1" noChangeArrowheads="1"/>
                     </pic:cNvPicPr>
                   </pic:nvPicPr>
                   <pic:blipFill>
-                    <a:blip r:embed="rId3"/>
+                    <a:blip r:embed="rId6"/>
                     <a:stretch>
                       <a:fillRect/>
                     </a:stretch>
@@ -236,128 +243,79 @@
       </w:r>
     </w:p>
     <w:p>
-      <w:pPr>
-        <w:pStyle w:val="Normal"/>
-        <w:rPr/>
-      </w:pPr>
-      <w:r>
-        <w:rPr/>
+      <w:r>
         <w:t xml:space="preserve">Como aprobador al seleccionar un servicio la pantalla anterior,  dice editar detalle, debe decir Editar </w:t>
       </w:r>
       <w:bookmarkStart w:id="0" w:name="__DdeLink__12_1069595970"/>
       <w:r>
-        <w:rPr/>
         <w:t>Requerimiento</w:t>
       </w:r>
       <w:bookmarkEnd w:id="0"/>
       <w:r>
-        <w:rPr/>
-        <w:t>, además agregar en la parte de abajo subcategoria de servicio.</w:t>
+        <w:t xml:space="preserve">, además agregar en la parte de abajo </w:t>
+      </w:r>
+      <w:proofErr w:type="spellStart"/>
+      <w:r>
+        <w:t>subcategoria</w:t>
+      </w:r>
+      <w:proofErr w:type="spellEnd"/>
+      <w:r>
+        <w:t xml:space="preserve"> de servicio.</w:t>
       </w:r>
     </w:p>
     <w:p>
       <w:pPr>
-        <w:pStyle w:val="Normal"/>
-        <w:rPr/>
+        <w:rPr>
+          <w:b/>
+          <w:bCs/>
+          <w:color w:val="9933FF"/>
+        </w:rPr>
       </w:pPr>
       <w:r>
-        <w:rPr/>
-      </w:r>
+        <w:rPr>
+          <w:b/>
+          <w:bCs/>
+          <w:color w:val="9933FF"/>
+        </w:rPr>
+        <w:t xml:space="preserve">+ </w:t>
+      </w:r>
+      <w:r>
+        <w:rPr>
+          <w:b/>
+          <w:bCs/>
+          <w:color w:val="9933FF"/>
+        </w:rPr>
+        <w:t>Listo</w:t>
+      </w:r>
+      <w:bookmarkStart w:id="1" w:name="_GoBack"/>
+      <w:bookmarkEnd w:id="1"/>
     </w:p>
     <w:p>
       <w:pPr>
-        <w:pStyle w:val="Normal"/>
-        <w:rPr/>
+        <w:rPr>
+          <w:b/>
+          <w:bCs/>
+          <w:color w:val="9933FF"/>
+        </w:rPr>
       </w:pPr>
-      <w:r>
-        <w:rPr/>
-      </w:r>
-    </w:p>
-    <w:p>
-      <w:pPr>
-        <w:pStyle w:val="Normal"/>
-        <w:rPr/>
-      </w:pPr>
-      <w:r>
-        <w:rPr/>
-      </w:r>
-    </w:p>
-    <w:p>
-      <w:pPr>
-        <w:pStyle w:val="Normal"/>
-        <w:rPr/>
-      </w:pPr>
-      <w:r>
-        <w:rPr/>
-      </w:r>
-      <w:r>
-        <w:br w:type="page"/>
-      </w:r>
-    </w:p>
-    <w:p>
-      <w:pPr>
-        <w:pStyle w:val="Normal"/>
-        <w:rPr/>
-      </w:pPr>
-      <w:r>
-        <w:rPr/>
-      </w:r>
-    </w:p>
-    <w:p>
-      <w:pPr>
-        <w:pStyle w:val="Normal"/>
-        <w:rPr/>
-      </w:pPr>
-      <w:r>
-        <w:rPr/>
-      </w:r>
-    </w:p>
-    <w:p>
-      <w:pPr>
-        <w:pStyle w:val="Normal"/>
-        <w:rPr/>
-      </w:pPr>
-      <w:r>
-        <w:rPr/>
-      </w:r>
-    </w:p>
-    <w:p>
-      <w:pPr>
-        <w:pStyle w:val="Normal"/>
-        <w:rPr/>
-      </w:pPr>
-      <w:r>
-        <w:rPr/>
-      </w:r>
-    </w:p>
-    <w:p>
-      <w:pPr>
-        <w:pStyle w:val="Normal"/>
-        <w:rPr/>
-      </w:pPr>
-      <w:r>
-        <w:rPr/>
-      </w:r>
     </w:p>
     <w:sectPr>
-      <w:type w:val="nextPage"/>
       <w:pgSz w:w="12240" w:h="15840"/>
-      <w:pgMar w:left="1701" w:right="1701" w:header="0" w:top="1417" w:footer="0" w:bottom="1417" w:gutter="0"/>
-      <w:pgNumType w:fmt="decimal"/>
-      <w:formProt w:val="false"/>
-      <w:textDirection w:val="lrTb"/>
-      <w:docGrid w:type="default" w:linePitch="360" w:charSpace="4294965247"/>
+      <w:pgMar w:top="1417" w:right="1701" w:bottom="1417" w:left="1701" w:header="0" w:footer="0" w:gutter="0"/>
+      <w:cols w:space="720"/>
+      <w:formProt w:val="0"/>
+      <w:docGrid w:linePitch="360" w:charSpace="-2049"/>
     </w:sectPr>
   </w:body>
 </w:document>
 </file>
 
 <file path=word/styles.xml><?xml version="1.0" encoding="utf-8"?>
-<w:styles xmlns:w="http://schemas.openxmlformats.org/wordprocessingml/2006/main" xmlns:w14="http://schemas.microsoft.com/office/word/2010/wordml" xmlns:mc="http://schemas.openxmlformats.org/markup-compatibility/2006" mc:Ignorable="w14">
+<w:styles xmlns:mc="http://schemas.openxmlformats.org/markup-compatibility/2006" xmlns:r="http://schemas.openxmlformats.org/officeDocument/2006/relationships" xmlns:w="http://schemas.openxmlformats.org/wordprocessingml/2006/main" xmlns:w14="http://schemas.microsoft.com/office/word/2010/wordml" mc:Ignorable="w14">
   <w:docDefaults>
     <w:rPrDefault>
       <w:rPr>
-        <w:rFonts w:ascii="Calibri" w:hAnsi="Calibri" w:eastAsia="Calibri" w:cs="" w:asciiTheme="minorHAnsi" w:cstheme="minorBidi" w:eastAsiaTheme="minorHAnsi" w:hAnsiTheme="minorHAnsi"/>
+        <w:rFonts w:asciiTheme="minorHAnsi" w:eastAsiaTheme="minorHAnsi" w:hAnsiTheme="minorHAnsi" w:cstheme="minorBidi"/>
         <w:sz w:val="22"/>
         <w:szCs w:val="22"/>
         <w:lang w:val="es-MX" w:eastAsia="en-US" w:bidi="ar-SA"/>
@@ -365,13 +323,13 @@
     </w:rPrDefault>
     <w:pPrDefault>
       <w:pPr>
-        <w:spacing w:lineRule="auto" w:line="276"/>
+        <w:spacing w:line="276" w:lineRule="auto"/>
       </w:pPr>
     </w:pPrDefault>
   </w:docDefaults>
   <w:latentStyles w:defLockedState="0" w:defUIPriority="99" w:defSemiHidden="1" w:defUnhideWhenUsed="1" w:defQFormat="0" w:count="267">
-    <w:lsdException w:name="Normal" w:uiPriority="0" w:semiHidden="0" w:unhideWhenUsed="0" w:qFormat="1"/>
-    <w:lsdException w:name="heading 1" w:uiPriority="9" w:semiHidden="0" w:unhideWhenUsed="0" w:qFormat="1"/>
+    <w:lsdException w:name="Normal" w:semiHidden="0" w:uiPriority="0" w:unhideWhenUsed="0" w:qFormat="1"/>
+    <w:lsdException w:name="heading 1" w:semiHidden="0" w:uiPriority="9" w:unhideWhenUsed="0" w:qFormat="1"/>
     <w:lsdException w:name="heading 2" w:uiPriority="9" w:qFormat="1"/>
     <w:lsdException w:name="heading 3" w:uiPriority="9" w:qFormat="1"/>
     <w:lsdException w:name="heading 4" w:uiPriority="9" w:qFormat="1"/>
@@ -390,187 +348,199 @@
     <w:lsdException w:name="toc 8" w:uiPriority="39"/>
     <w:lsdException w:name="toc 9" w:uiPriority="39"/>
     <w:lsdException w:name="caption" w:uiPriority="35" w:qFormat="1"/>
-    <w:lsdException w:name="Title" w:uiPriority="10" w:semiHidden="0" w:unhideWhenUsed="0" w:qFormat="1"/>
+    <w:lsdException w:name="Title" w:semiHidden="0" w:uiPriority="10" w:unhideWhenUsed="0" w:qFormat="1"/>
     <w:lsdException w:name="Default Paragraph Font" w:uiPriority="1"/>
-    <w:lsdException w:name="Subtitle" w:uiPriority="11" w:semiHidden="0" w:unhideWhenUsed="0" w:qFormat="1"/>
-    <w:lsdException w:name="Strong" w:uiPriority="22" w:semiHidden="0" w:unhideWhenUsed="0" w:qFormat="1"/>
-    <w:lsdException w:name="Emphasis" w:uiPriority="20" w:semiHidden="0" w:unhideWhenUsed="0" w:qFormat="1"/>
-    <w:lsdException w:name="Table Grid" w:uiPriority="59" w:semiHidden="0" w:unhideWhenUsed="0"/>
+    <w:lsdException w:name="Subtitle" w:semiHidden="0" w:uiPriority="11" w:unhideWhenUsed="0" w:qFormat="1"/>
+    <w:lsdException w:name="Strong" w:semiHidden="0" w:uiPriority="22" w:unhideWhenUsed="0" w:qFormat="1"/>
+    <w:lsdException w:name="Emphasis" w:semiHidden="0" w:uiPriority="20" w:unhideWhenUsed="0" w:qFormat="1"/>
+    <w:lsdException w:name="Table Grid" w:semiHidden="0" w:uiPriority="59" w:unhideWhenUsed="0"/>
     <w:lsdException w:name="Placeholder Text" w:unhideWhenUsed="0"/>
-    <w:lsdException w:name="No Spacing" w:uiPriority="1" w:semiHidden="0" w:unhideWhenUsed="0" w:qFormat="1"/>
-    <w:lsdException w:name="Light Shading" w:uiPriority="60" w:semiHidden="0" w:unhideWhenUsed="0"/>
-    <w:lsdException w:name="Light List" w:uiPriority="61" w:semiHidden="0" w:unhideWhenUsed="0"/>
-    <w:lsdException w:name="Light Grid" w:uiPriority="62" w:semiHidden="0" w:unhideWhenUsed="0"/>
-    <w:lsdException w:name="Medium Shading 1" w:uiPriority="63" w:semiHidden="0" w:unhideWhenUsed="0"/>
-    <w:lsdException w:name="Medium Shading 2" w:uiPriority="64" w:semiHidden="0" w:unhideWhenUsed="0"/>
-    <w:lsdException w:name="Medium List 1" w:uiPriority="65" w:semiHidden="0" w:unhideWhenUsed="0"/>
-    <w:lsdException w:name="Medium List 2" w:uiPriority="66" w:semiHidden="0" w:unhideWhenUsed="0"/>
-    <w:lsdException w:name="Medium Grid 1" w:uiPriority="67" w:semiHidden="0" w:unhideWhenUsed="0"/>
-    <w:lsdException w:name="Medium Grid 2" w:uiPriority="68" w:semiHidden="0" w:unhideWhenUsed="0"/>
-    <w:lsdException w:name="Medium Grid 3" w:uiPriority="69" w:semiHidden="0" w:unhideWhenUsed="0"/>
-    <w:lsdException w:name="Dark List" w:uiPriority="70" w:semiHidden="0" w:unhideWhenUsed="0"/>
-    <w:lsdException w:name="Colorful Shading" w:uiPriority="71" w:semiHidden="0" w:unhideWhenUsed="0"/>
-    <w:lsdException w:name="Colorful List" w:uiPriority="72" w:semiHidden="0" w:unhideWhenUsed="0"/>
-    <w:lsdException w:name="Colorful Grid" w:uiPriority="73" w:semiHidden="0" w:unhideWhenUsed="0"/>
-    <w:lsdException w:name="Light Shading Accent 1" w:uiPriority="60" w:semiHidden="0" w:unhideWhenUsed="0"/>
-    <w:lsdException w:name="Light List Accent 1" w:uiPriority="61" w:semiHidden="0" w:unhideWhenUsed="0"/>
-    <w:lsdException w:name="Light Grid Accent 1" w:uiPriority="62" w:semiHidden="0" w:unhideWhenUsed="0"/>
-    <w:lsdException w:name="Medium Shading 1 Accent 1" w:uiPriority="63" w:semiHidden="0" w:unhideWhenUsed="0"/>
-    <w:lsdException w:name="Medium Shading 2 Accent 1" w:uiPriority="64" w:semiHidden="0" w:unhideWhenUsed="0"/>
-    <w:lsdException w:name="Medium List 1 Accent 1" w:uiPriority="65" w:semiHidden="0" w:unhideWhenUsed="0"/>
+    <w:lsdException w:name="No Spacing" w:semiHidden="0" w:uiPriority="1" w:unhideWhenUsed="0" w:qFormat="1"/>
+    <w:lsdException w:name="Light Shading" w:semiHidden="0" w:uiPriority="60" w:unhideWhenUsed="0"/>
+    <w:lsdException w:name="Light List" w:semiHidden="0" w:uiPriority="61" w:unhideWhenUsed="0"/>
+    <w:lsdException w:name="Light Grid" w:semiHidden="0" w:uiPriority="62" w:unhideWhenUsed="0"/>
+    <w:lsdException w:name="Medium Shading 1" w:semiHidden="0" w:uiPriority="63" w:unhideWhenUsed="0"/>
+    <w:lsdException w:name="Medium Shading 2" w:semiHidden="0" w:uiPriority="64" w:unhideWhenUsed="0"/>
+    <w:lsdException w:name="Medium List 1" w:semiHidden="0" w:uiPriority="65" w:unhideWhenUsed="0"/>
+    <w:lsdException w:name="Medium List 2" w:semiHidden="0" w:uiPriority="66" w:unhideWhenUsed="0"/>
+    <w:lsdException w:name="Medium Grid 1" w:semiHidden="0" w:uiPriority="67" w:unhideWhenUsed="0"/>
+    <w:lsdException w:name="Medium Grid 2" w:semiHidden="0" w:uiPriority="68" w:unhideWhenUsed="0"/>
+    <w:lsdException w:name="Medium Grid 3" w:semiHidden="0" w:uiPriority="69" w:unhideWhenUsed="0"/>
+    <w:lsdException w:name="Dark List" w:semiHidden="0" w:uiPriority="70" w:unhideWhenUsed="0"/>
+    <w:lsdException w:name="Colorful Shading" w:semiHidden="0" w:uiPriority="71" w:unhideWhenUsed="0"/>
+    <w:lsdException w:name="Colorful List" w:semiHidden="0" w:uiPriority="72" w:unhideWhenUsed="0"/>
+    <w:lsdException w:name="Colorful Grid" w:semiHidden="0" w:uiPriority="73" w:unhideWhenUsed="0"/>
+    <w:lsdException w:name="Light Shading Accent 1" w:semiHidden="0" w:uiPriority="60" w:unhideWhenUsed="0"/>
+    <w:lsdException w:name="Light List Accent 1" w:semiHidden="0" w:uiPriority="61" w:unhideWhenUsed="0"/>
+    <w:lsdException w:name="Light Grid Accent 1" w:semiHidden="0" w:uiPriority="62" w:unhideWhenUsed="0"/>
+    <w:lsdException w:name="Medium Shading 1 Accent 1" w:semiHidden="0" w:uiPriority="63" w:unhideWhenUsed="0"/>
+    <w:lsdException w:name="Medium Shading 2 Accent 1" w:semiHidden="0" w:uiPriority="64" w:unhideWhenUsed="0"/>
+    <w:lsdException w:name="Medium List 1 Accent 1" w:semiHidden="0" w:uiPriority="65" w:unhideWhenUsed="0"/>
     <w:lsdException w:name="Revision" w:unhideWhenUsed="0"/>
-    <w:lsdException w:name="List Paragraph" w:uiPriority="34" w:semiHidden="0" w:unhideWhenUsed="0" w:qFormat="1"/>
-    <w:lsdException w:name="Quote" w:uiPriority="29" w:semiHidden="0" w:unhideWhenUsed="0" w:qFormat="1"/>
-    <w:lsdException w:name="Intense Quote" w:uiPriority="30" w:semiHidden="0" w:unhideWhenUsed="0" w:qFormat="1"/>
-    <w:lsdException w:name="Medium List 2 Accent 1" w:uiPriority="66" w:semiHidden="0" w:unhideWhenUsed="0"/>
-    <w:lsdException w:name="Medium Grid 1 Accent 1" w:uiPriority="67" w:semiHidden="0" w:unhideWhenUsed="0"/>
-    <w:lsdException w:name="Medium Grid 2 Accent 1" w:uiPriority="68" w:semiHidden="0" w:unhideWhenUsed="0"/>
-    <w:lsdException w:name="Medium Grid 3 Accent 1" w:uiPriority="69" w:semiHidden="0" w:unhideWhenUsed="0"/>
-    <w:lsdException w:name="Dark List Accent 1" w:uiPriority="70" w:semiHidden="0" w:unhideWhenUsed="0"/>
-    <w:lsdException w:name="Colorful Shading Accent 1" w:uiPriority="71" w:semiHidden="0" w:unhideWhenUsed="0"/>
-    <w:lsdException w:name="Colorful List Accent 1" w:uiPriority="72" w:semiHidden="0" w:unhideWhenUsed="0"/>
-    <w:lsdException w:name="Colorful Grid Accent 1" w:uiPriority="73" w:semiHidden="0" w:unhideWhenUsed="0"/>
-    <w:lsdException w:name="Light Shading Accent 2" w:uiPriority="60" w:semiHidden="0" w:unhideWhenUsed="0"/>
-    <w:lsdException w:name="Light List Accent 2" w:uiPriority="61" w:semiHidden="0" w:unhideWhenUsed="0"/>
-    <w:lsdException w:name="Light Grid Accent 2" w:uiPriority="62" w:semiHidden="0" w:unhideWhenUsed="0"/>
-    <w:lsdException w:name="Medium Shading 1 Accent 2" w:uiPriority="63" w:semiHidden="0" w:unhideWhenUsed="0"/>
-    <w:lsdException w:name="Medium Shading 2 Accent 2" w:uiPriority="64" w:semiHidden="0" w:unhideWhenUsed="0"/>
-    <w:lsdException w:name="Medium List 1 Accent 2" w:uiPriority="65" w:semiHidden="0" w:unhideWhenUsed="0"/>
-    <w:lsdException w:name="Medium List 2 Accent 2" w:uiPriority="66" w:semiHidden="0" w:unhideWhenUsed="0"/>
-    <w:lsdException w:name="Medium Grid 1 Accent 2" w:uiPriority="67" w:semiHidden="0" w:unhideWhenUsed="0"/>
-    <w:lsdException w:name="Medium Grid 2 Accent 2" w:uiPriority="68" w:semiHidden="0" w:unhideWhenUsed="0"/>
-    <w:lsdException w:name="Medium Grid 3 Accent 2" w:uiPriority="69" w:semiHidden="0" w:unhideWhenUsed="0"/>
-    <w:lsdException w:name="Dark List Accent 2" w:uiPriority="70" w:semiHidden="0" w:unhideWhenUsed="0"/>
-    <w:lsdException w:name="Colorful Shading Accent 2" w:uiPriority="71" w:semiHidden="0" w:unhideWhenUsed="0"/>
-    <w:lsdException w:name="Colorful List Accent 2" w:uiPriority="72" w:semiHidden="0" w:unhideWhenUsed="0"/>
-    <w:lsdException w:name="Colorful Grid Accent 2" w:uiPriority="73" w:semiHidden="0" w:unhideWhenUsed="0"/>
-    <w:lsdException w:name="Light Shading Accent 3" w:uiPriority="60" w:semiHidden="0" w:unhideWhenUsed="0"/>
-    <w:lsdException w:name="Light List Accent 3" w:uiPriority="61" w:semiHidden="0" w:unhideWhenUsed="0"/>
-    <w:lsdException w:name="Light Grid Accent 3" w:uiPriority="62" w:semiHidden="0" w:unhideWhenUsed="0"/>
-    <w:lsdException w:name="Medium Shading 1 Accent 3" w:uiPriority="63" w:semiHidden="0" w:unhideWhenUsed="0"/>
-    <w:lsdException w:name="Medium Shading 2 Accent 3" w:uiPriority="64" w:semiHidden="0" w:unhideWhenUsed="0"/>
-    <w:lsdException w:name="Medium List 1 Accent 3" w:uiPriority="65" w:semiHidden="0" w:unhideWhenUsed="0"/>
-    <w:lsdException w:name="Medium List 2 Accent 3" w:uiPriority="66" w:semiHidden="0" w:unhideWhenUsed="0"/>
-    <w:lsdException w:name="Medium Grid 1 Accent 3" w:uiPriority="67" w:semiHidden="0" w:unhideWhenUsed="0"/>
-    <w:lsdException w:name="Medium Grid 2 Accent 3" w:uiPriority="68" w:semiHidden="0" w:unhideWhenUsed="0"/>
-    <w:lsdException w:name="Medium Grid 3 Accent 3" w:uiPriority="69" w:semiHidden="0" w:unhideWhenUsed="0"/>
-    <w:lsdException w:name="Dark List Accent 3" w:uiPriority="70" w:semiHidden="0" w:unhideWhenUsed="0"/>
-    <w:lsdException w:name="Colorful Shading Accent 3" w:uiPriority="71" w:semiHidden="0" w:unhideWhenUsed="0"/>
-    <w:lsdException w:name="Colorful List Accent 3" w:uiPriority="72" w:semiHidden="0" w:unhideWhenUsed="0"/>
-    <w:lsdException w:name="Colorful Grid Accent 3" w:uiPriority="73" w:semiHidden="0" w:unhideWhenUsed="0"/>
-    <w:lsdException w:name="Light Shading Accent 4" w:uiPriority="60" w:semiHidden="0" w:unhideWhenUsed="0"/>
-    <w:lsdException w:name="Light List Accent 4" w:uiPriority="61" w:semiHidden="0" w:unhideWhenUsed="0"/>
-    <w:lsdException w:name="Light Grid Accent 4" w:uiPriority="62" w:semiHidden="0" w:unhideWhenUsed="0"/>
-    <w:lsdException w:name="Medium Shading 1 Accent 4" w:uiPriority="63" w:semiHidden="0" w:unhideWhenUsed="0"/>
-    <w:lsdException w:name="Medium Shading 2 Accent 4" w:uiPriority="64" w:semiHidden="0" w:unhideWhenUsed="0"/>
-    <w:lsdException w:name="Medium List 1 Accent 4" w:uiPriority="65" w:semiHidden="0" w:unhideWhenUsed="0"/>
-    <w:lsdException w:name="Medium List 2 Accent 4" w:uiPriority="66" w:semiHidden="0" w:unhideWhenUsed="0"/>
-    <w:lsdException w:name="Medium Grid 1 Accent 4" w:uiPriority="67" w:semiHidden="0" w:unhideWhenUsed="0"/>
-    <w:lsdException w:name="Medium Grid 2 Accent 4" w:uiPriority="68" w:semiHidden="0" w:unhideWhenUsed="0"/>
-    <w:lsdException w:name="Medium Grid 3 Accent 4" w:uiPriority="69" w:semiHidden="0" w:unhideWhenUsed="0"/>
-    <w:lsdException w:name="Dark List Accent 4" w:uiPriority="70" w:semiHidden="0" w:unhideWhenUsed="0"/>
-    <w:lsdException w:name="Colorful Shading Accent 4" w:uiPriority="71" w:semiHidden="0" w:unhideWhenUsed="0"/>
-    <w:lsdException w:name="Colorful List Accent 4" w:uiPriority="72" w:semiHidden="0" w:unhideWhenUsed="0"/>
-    <w:lsdException w:name="Colorful Grid Accent 4" w:uiPriority="73" w:semiHidden="0" w:unhideWhenUsed="0"/>
-    <w:lsdException w:name="Light Shading Accent 5" w:uiPriority="60" w:semiHidden="0" w:unhideWhenUsed="0"/>
-    <w:lsdException w:name="Light List Accent 5" w:uiPriority="61" w:semiHidden="0" w:unhideWhenUsed="0"/>
-    <w:lsdException w:name="Light Grid Accent 5" w:uiPriority="62" w:semiHidden="0" w:unhideWhenUsed="0"/>
-    <w:lsdException w:name="Medium Shading 1 Accent 5" w:uiPriority="63" w:semiHidden="0" w:unhideWhenUsed="0"/>
-    <w:lsdException w:name="Medium Shading 2 Accent 5" w:uiPriority="64" w:semiHidden="0" w:unhideWhenUsed="0"/>
-    <w:lsdException w:name="Medium List 1 Accent 5" w:uiPriority="65" w:semiHidden="0" w:unhideWhenUsed="0"/>
-    <w:lsdException w:name="Medium List 2 Accent 5" w:uiPriority="66" w:semiHidden="0" w:unhideWhenUsed="0"/>
-    <w:lsdException w:name="Medium Grid 1 Accent 5" w:uiPriority="67" w:semiHidden="0" w:unhideWhenUsed="0"/>
-    <w:lsdException w:name="Medium Grid 2 Accent 5" w:uiPriority="68" w:semiHidden="0" w:unhideWhenUsed="0"/>
-    <w:lsdException w:name="Medium Grid 3 Accent 5" w:uiPriority="69" w:semiHidden="0" w:unhideWhenUsed="0"/>
-    <w:lsdException w:name="Dark List Accent 5" w:uiPriority="70" w:semiHidden="0" w:unhideWhenUsed="0"/>
-    <w:lsdException w:name="Colorful Shading Accent 5" w:uiPriority="71" w:semiHidden="0" w:unhideWhenUsed="0"/>
-    <w:lsdException w:name="Colorful List Accent 5" w:uiPriority="72" w:semiHidden="0" w:unhideWhenUsed="0"/>
-    <w:lsdException w:name="Colorful Grid Accent 5" w:uiPriority="73" w:semiHidden="0" w:unhideWhenUsed="0"/>
-    <w:lsdException w:name="Light Shading Accent 6" w:uiPriority="60" w:semiHidden="0" w:unhideWhenUsed="0"/>
-    <w:lsdException w:name="Light List Accent 6" w:uiPriority="61" w:semiHidden="0" w:unhideWhenUsed="0"/>
-    <w:lsdException w:name="Light Grid Accent 6" w:uiPriority="62" w:semiHidden="0" w:unhideWhenUsed="0"/>
-    <w:lsdException w:name="Medium Shading 1 Accent 6" w:uiPriority="63" w:semiHidden="0" w:unhideWhenUsed="0"/>
-    <w:lsdException w:name="Medium Shading 2 Accent 6" w:uiPriority="64" w:semiHidden="0" w:unhideWhenUsed="0"/>
-    <w:lsdException w:name="Medium List 1 Accent 6" w:uiPriority="65" w:semiHidden="0" w:unhideWhenUsed="0"/>
-    <w:lsdException w:name="Medium List 2 Accent 6" w:uiPriority="66" w:semiHidden="0" w:unhideWhenUsed="0"/>
-    <w:lsdException w:name="Medium Grid 1 Accent 6" w:uiPriority="67" w:semiHidden="0" w:unhideWhenUsed="0"/>
-    <w:lsdException w:name="Medium Grid 2 Accent 6" w:uiPriority="68" w:semiHidden="0" w:unhideWhenUsed="0"/>
-    <w:lsdException w:name="Medium Grid 3 Accent 6" w:uiPriority="69" w:semiHidden="0" w:unhideWhenUsed="0"/>
-    <w:lsdException w:name="Dark List Accent 6" w:uiPriority="70" w:semiHidden="0" w:unhideWhenUsed="0"/>
-    <w:lsdException w:name="Colorful Shading Accent 6" w:uiPriority="71" w:semiHidden="0" w:unhideWhenUsed="0"/>
-    <w:lsdException w:name="Colorful List Accent 6" w:uiPriority="72" w:semiHidden="0" w:unhideWhenUsed="0"/>
-    <w:lsdException w:name="Colorful Grid Accent 6" w:uiPriority="73" w:semiHidden="0" w:unhideWhenUsed="0"/>
-    <w:lsdException w:name="Subtle Emphasis" w:uiPriority="19" w:semiHidden="0" w:unhideWhenUsed="0" w:qFormat="1"/>
-    <w:lsdException w:name="Intense Emphasis" w:uiPriority="21" w:semiHidden="0" w:unhideWhenUsed="0" w:qFormat="1"/>
-    <w:lsdException w:name="Subtle Reference" w:uiPriority="31" w:semiHidden="0" w:unhideWhenUsed="0" w:qFormat="1"/>
-    <w:lsdException w:name="Intense Reference" w:uiPriority="32" w:semiHidden="0" w:unhideWhenUsed="0" w:qFormat="1"/>
-    <w:lsdException w:name="Book Title" w:uiPriority="33" w:semiHidden="0" w:unhideWhenUsed="0" w:qFormat="1"/>
+    <w:lsdException w:name="List Paragraph" w:semiHidden="0" w:uiPriority="34" w:unhideWhenUsed="0" w:qFormat="1"/>
+    <w:lsdException w:name="Quote" w:semiHidden="0" w:uiPriority="29" w:unhideWhenUsed="0" w:qFormat="1"/>
+    <w:lsdException w:name="Intense Quote" w:semiHidden="0" w:uiPriority="30" w:unhideWhenUsed="0" w:qFormat="1"/>
+    <w:lsdException w:name="Medium List 2 Accent 1" w:semiHidden="0" w:uiPriority="66" w:unhideWhenUsed="0"/>
+    <w:lsdException w:name="Medium Grid 1 Accent 1" w:semiHidden="0" w:uiPriority="67" w:unhideWhenUsed="0"/>
+    <w:lsdException w:name="Medium Grid 2 Accent 1" w:semiHidden="0" w:uiPriority="68" w:unhideWhenUsed="0"/>
+    <w:lsdException w:name="Medium Grid 3 Accent 1" w:semiHidden="0" w:uiPriority="69" w:unhideWhenUsed="0"/>
+    <w:lsdException w:name="Dark List Accent 1" w:semiHidden="0" w:uiPriority="70" w:unhideWhenUsed="0"/>
+    <w:lsdException w:name="Colorful Shading Accent 1" w:semiHidden="0" w:uiPriority="71" w:unhideWhenUsed="0"/>
+    <w:lsdException w:name="Colorful List Accent 1" w:semiHidden="0" w:uiPriority="72" w:unhideWhenUsed="0"/>
+    <w:lsdException w:name="Colorful Grid Accent 1" w:semiHidden="0" w:uiPriority="73" w:unhideWhenUsed="0"/>
+    <w:lsdException w:name="Light Shading Accent 2" w:semiHidden="0" w:uiPriority="60" w:unhideWhenUsed="0"/>
+    <w:lsdException w:name="Light List Accent 2" w:semiHidden="0" w:uiPriority="61" w:unhideWhenUsed="0"/>
+    <w:lsdException w:name="Light Grid Accent 2" w:semiHidden="0" w:uiPriority="62" w:unhideWhenUsed="0"/>
+    <w:lsdException w:name="Medium Shading 1 Accent 2" w:semiHidden="0" w:uiPriority="63" w:unhideWhenUsed="0"/>
+    <w:lsdException w:name="Medium Shading 2 Accent 2" w:semiHidden="0" w:uiPriority="64" w:unhideWhenUsed="0"/>
+    <w:lsdException w:name="Medium List 1 Accent 2" w:semiHidden="0" w:uiPriority="65" w:unhideWhenUsed="0"/>
+    <w:lsdException w:name="Medium List 2 Accent 2" w:semiHidden="0" w:uiPriority="66" w:unhideWhenUsed="0"/>
+    <w:lsdException w:name="Medium Grid 1 Accent 2" w:semiHidden="0" w:uiPriority="67" w:unhideWhenUsed="0"/>
+    <w:lsdException w:name="Medium Grid 2 Accent 2" w:semiHidden="0" w:uiPriority="68" w:unhideWhenUsed="0"/>
+    <w:lsdException w:name="Medium Grid 3 Accent 2" w:semiHidden="0" w:uiPriority="69" w:unhideWhenUsed="0"/>
+    <w:lsdException w:name="Dark List Accent 2" w:semiHidden="0" w:uiPriority="70" w:unhideWhenUsed="0"/>
+    <w:lsdException w:name="Colorful Shading Accent 2" w:semiHidden="0" w:uiPriority="71" w:unhideWhenUsed="0"/>
+    <w:lsdException w:name="Colorful List Accent 2" w:semiHidden="0" w:uiPriority="72" w:unhideWhenUsed="0"/>
+    <w:lsdException w:name="Colorful Grid Accent 2" w:semiHidden="0" w:uiPriority="73" w:unhideWhenUsed="0"/>
+    <w:lsdException w:name="Light Shading Accent 3" w:semiHidden="0" w:uiPriority="60" w:unhideWhenUsed="0"/>
+    <w:lsdException w:name="Light List Accent 3" w:semiHidden="0" w:uiPriority="61" w:unhideWhenUsed="0"/>
+    <w:lsdException w:name="Light Grid Accent 3" w:semiHidden="0" w:uiPriority="62" w:unhideWhenUsed="0"/>
+    <w:lsdException w:name="Medium Shading 1 Accent 3" w:semiHidden="0" w:uiPriority="63" w:unhideWhenUsed="0"/>
+    <w:lsdException w:name="Medium Shading 2 Accent 3" w:semiHidden="0" w:uiPriority="64" w:unhideWhenUsed="0"/>
+    <w:lsdException w:name="Medium List 1 Accent 3" w:semiHidden="0" w:uiPriority="65" w:unhideWhenUsed="0"/>
+    <w:lsdException w:name="Medium List 2 Accent 3" w:semiHidden="0" w:uiPriority="66" w:unhideWhenUsed="0"/>
+    <w:lsdException w:name="Medium Grid 1 Accent 3" w:semiHidden="0" w:uiPriority="67" w:unhideWhenUsed="0"/>
+    <w:lsdException w:name="Medium Grid 2 Accent 3" w:semiHidden="0" w:uiPriority="68" w:unhideWhenUsed="0"/>
+    <w:lsdException w:name="Medium Grid 3 Accent 3" w:semiHidden="0" w:uiPriority="69" w:unhideWhenUsed="0"/>
+    <w:lsdException w:name="Dark List Accent 3" w:semiHidden="0" w:uiPriority="70" w:unhideWhenUsed="0"/>
+    <w:lsdException w:name="Colorful Shading Accent 3" w:semiHidden="0" w:uiPriority="71" w:unhideWhenUsed="0"/>
+    <w:lsdException w:name="Colorful List Accent 3" w:semiHidden="0" w:uiPriority="72" w:unhideWhenUsed="0"/>
+    <w:lsdException w:name="Colorful Grid Accent 3" w:semiHidden="0" w:uiPriority="73" w:unhideWhenUsed="0"/>
+    <w:lsdException w:name="Light Shading Accent 4" w:semiHidden="0" w:uiPriority="60" w:unhideWhenUsed="0"/>
+    <w:lsdException w:name="Light List Accent 4" w:semiHidden="0" w:uiPriority="61" w:unhideWhenUsed="0"/>
+    <w:lsdException w:name="Light Grid Accent 4" w:semiHidden="0" w:uiPriority="62" w:unhideWhenUsed="0"/>
+    <w:lsdException w:name="Medium Shading 1 Accent 4" w:semiHidden="0" w:uiPriority="63" w:unhideWhenUsed="0"/>
+    <w:lsdException w:name="Medium Shading 2 Accent 4" w:semiHidden="0" w:uiPriority="64" w:unhideWhenUsed="0"/>
+    <w:lsdException w:name="Medium List 1 Accent 4" w:semiHidden="0" w:uiPriority="65" w:unhideWhenUsed="0"/>
+    <w:lsdException w:name="Medium List 2 Accent 4" w:semiHidden="0" w:uiPriority="66" w:unhideWhenUsed="0"/>
+    <w:lsdException w:name="Medium Grid 1 Accent 4" w:semiHidden="0" w:uiPriority="67" w:unhideWhenUsed="0"/>
+    <w:lsdException w:name="Medium Grid 2 Accent 4" w:semiHidden="0" w:uiPriority="68" w:unhideWhenUsed="0"/>
+    <w:lsdException w:name="Medium Grid 3 Accent 4" w:semiHidden="0" w:uiPriority="69" w:unhideWhenUsed="0"/>
+    <w:lsdException w:name="Dark List Accent 4" w:semiHidden="0" w:uiPriority="70" w:unhideWhenUsed="0"/>
+    <w:lsdException w:name="Colorful Shading Accent 4" w:semiHidden="0" w:uiPriority="71" w:unhideWhenUsed="0"/>
+    <w:lsdException w:name="Colorful List Accent 4" w:semiHidden="0" w:uiPriority="72" w:unhideWhenUsed="0"/>
+    <w:lsdException w:name="Colorful Grid Accent 4" w:semiHidden="0" w:uiPriority="73" w:unhideWhenUsed="0"/>
+    <w:lsdException w:name="Light Shading Accent 5" w:semiHidden="0" w:uiPriority="60" w:unhideWhenUsed="0"/>
+    <w:lsdException w:name="Light List Accent 5" w:semiHidden="0" w:uiPriority="61" w:unhideWhenUsed="0"/>
+    <w:lsdException w:name="Light Grid Accent 5" w:semiHidden="0" w:uiPriority="62" w:unhideWhenUsed="0"/>
+    <w:lsdException w:name="Medium Shading 1 Accent 5" w:semiHidden="0" w:uiPriority="63" w:unhideWhenUsed="0"/>
+    <w:lsdException w:name="Medium Shading 2 Accent 5" w:semiHidden="0" w:uiPriority="64" w:unhideWhenUsed="0"/>
+    <w:lsdException w:name="Medium List 1 Accent 5" w:semiHidden="0" w:uiPriority="65" w:unhideWhenUsed="0"/>
+    <w:lsdException w:name="Medium List 2 Accent 5" w:semiHidden="0" w:uiPriority="66" w:unhideWhenUsed="0"/>
+    <w:lsdException w:name="Medium Grid 1 Accent 5" w:semiHidden="0" w:uiPriority="67" w:unhideWhenUsed="0"/>
+    <w:lsdException w:name="Medium Grid 2 Accent 5" w:semiHidden="0" w:uiPriority="68" w:unhideWhenUsed="0"/>
+    <w:lsdException w:name="Medium Grid 3 Accent 5" w:semiHidden="0" w:uiPriority="69" w:unhideWhenUsed="0"/>
+    <w:lsdException w:name="Dark List Accent 5" w:semiHidden="0" w:uiPriority="70" w:unhideWhenUsed="0"/>
+    <w:lsdException w:name="Colorful Shading Accent 5" w:semiHidden="0" w:uiPriority="71" w:unhideWhenUsed="0"/>
+    <w:lsdException w:name="Colorful List Accent 5" w:semiHidden="0" w:uiPriority="72" w:unhideWhenUsed="0"/>
+    <w:lsdException w:name="Colorful Grid Accent 5" w:semiHidden="0" w:uiPriority="73" w:unhideWhenUsed="0"/>
+    <w:lsdException w:name="Light Shading Accent 6" w:semiHidden="0" w:uiPriority="60" w:unhideWhenUsed="0"/>
+    <w:lsdException w:name="Light List Accent 6" w:semiHidden="0" w:uiPriority="61" w:unhideWhenUsed="0"/>
+    <w:lsdException w:name="Light Grid Accent 6" w:semiHidden="0" w:uiPriority="62" w:unhideWhenUsed="0"/>
+    <w:lsdException w:name="Medium Shading 1 Accent 6" w:semiHidden="0" w:uiPriority="63" w:unhideWhenUsed="0"/>
+    <w:lsdException w:name="Medium Shading 2 Accent 6" w:semiHidden="0" w:uiPriority="64" w:unhideWhenUsed="0"/>
+    <w:lsdException w:name="Medium List 1 Accent 6" w:semiHidden="0" w:uiPriority="65" w:unhideWhenUsed="0"/>
+    <w:lsdException w:name="Medium List 2 Accent 6" w:semiHidden="0" w:uiPriority="66" w:unhideWhenUsed="0"/>
+    <w:lsdException w:name="Medium Grid 1 Accent 6" w:semiHidden="0" w:uiPriority="67" w:unhideWhenUsed="0"/>
+    <w:lsdException w:name="Medium Grid 2 Accent 6" w:semiHidden="0" w:uiPriority="68" w:unhideWhenUsed="0"/>
+    <w:lsdException w:name="Medium Grid 3 Accent 6" w:semiHidden="0" w:uiPriority="69" w:unhideWhenUsed="0"/>
+    <w:lsdException w:name="Dark List Accent 6" w:semiHidden="0" w:uiPriority="70" w:unhideWhenUsed="0"/>
+    <w:lsdException w:name="Colorful Shading Accent 6" w:semiHidden="0" w:uiPriority="71" w:unhideWhenUsed="0"/>
+    <w:lsdException w:name="Colorful List Accent 6" w:semiHidden="0" w:uiPriority="72" w:unhideWhenUsed="0"/>
+    <w:lsdException w:name="Colorful Grid Accent 6" w:semiHidden="0" w:uiPriority="73" w:unhideWhenUsed="0"/>
+    <w:lsdException w:name="Subtle Emphasis" w:semiHidden="0" w:uiPriority="19" w:unhideWhenUsed="0" w:qFormat="1"/>
+    <w:lsdException w:name="Intense Emphasis" w:semiHidden="0" w:uiPriority="21" w:unhideWhenUsed="0" w:qFormat="1"/>
+    <w:lsdException w:name="Subtle Reference" w:semiHidden="0" w:uiPriority="31" w:unhideWhenUsed="0" w:qFormat="1"/>
+    <w:lsdException w:name="Intense Reference" w:semiHidden="0" w:uiPriority="32" w:unhideWhenUsed="0" w:qFormat="1"/>
+    <w:lsdException w:name="Book Title" w:semiHidden="0" w:uiPriority="33" w:unhideWhenUsed="0" w:qFormat="1"/>
     <w:lsdException w:name="Bibliography" w:uiPriority="37"/>
     <w:lsdException w:name="TOC Heading" w:uiPriority="39" w:qFormat="1"/>
   </w:latentStyles>
-  <w:style w:type="paragraph" w:styleId="Normal" w:default="1">
+  <w:style w:type="paragraph" w:default="1" w:styleId="Normal">
     <w:name w:val="Normal"/>
     <w:qFormat/>
-    <w:rsid w:val="00627f27"/>
+    <w:rsid w:val="00627F27"/>
     <w:pPr>
-      <w:widowControl/>
-      <w:suppressAutoHyphens w:val="true"/>
-      <w:bidi w:val="0"/>
-      <w:spacing w:lineRule="auto" w:line="276" w:before="0" w:after="200"/>
-      <w:jc w:val="left"/>
+      <w:suppressAutoHyphens/>
+      <w:spacing w:after="200"/>
     </w:pPr>
-    <w:rPr>
-      <w:rFonts w:ascii="Calibri" w:hAnsi="Calibri" w:eastAsia="Calibri" w:cs="" w:asciiTheme="minorHAnsi" w:cstheme="minorBidi" w:eastAsiaTheme="minorHAnsi" w:hAnsiTheme="minorHAnsi"/>
-      <w:color w:val="auto"/>
-      <w:sz w:val="22"/>
-      <w:szCs w:val="22"/>
-      <w:lang w:val="es-MX" w:eastAsia="en-US" w:bidi="ar-SA"/>
-    </w:rPr>
-  </w:style>
-  <w:style w:type="paragraph" w:styleId="Heading1">
-    <w:name w:val="Heading 1"/>
+  </w:style>
+  <w:style w:type="paragraph" w:styleId="Ttulo1">
+    <w:name w:val="heading 1"/>
     <w:basedOn w:val="Heading"/>
     <w:qFormat/>
-    <w:pPr/>
-    <w:rPr/>
-  </w:style>
-  <w:style w:type="paragraph" w:styleId="Heading2">
-    <w:name w:val="Heading 2"/>
+    <w:pPr>
+      <w:outlineLvl w:val="0"/>
+    </w:pPr>
+  </w:style>
+  <w:style w:type="paragraph" w:styleId="Ttulo2">
+    <w:name w:val="heading 2"/>
     <w:basedOn w:val="Heading"/>
     <w:qFormat/>
-    <w:pPr/>
-    <w:rPr/>
-  </w:style>
-  <w:style w:type="paragraph" w:styleId="Heading3">
-    <w:name w:val="Heading 3"/>
+    <w:pPr>
+      <w:outlineLvl w:val="1"/>
+    </w:pPr>
+  </w:style>
+  <w:style w:type="paragraph" w:styleId="Ttulo3">
+    <w:name w:val="heading 3"/>
     <w:basedOn w:val="Heading"/>
     <w:qFormat/>
-    <w:pPr/>
-    <w:rPr/>
-  </w:style>
-  <w:style w:type="character" w:styleId="DefaultParagraphFont" w:default="1">
+    <w:pPr>
+      <w:outlineLvl w:val="2"/>
+    </w:pPr>
+  </w:style>
+  <w:style w:type="character" w:default="1" w:styleId="Fuentedeprrafopredeter">
     <w:name w:val="Default Paragraph Font"/>
     <w:uiPriority w:val="1"/>
     <w:semiHidden/>
     <w:unhideWhenUsed/>
-    <w:qFormat/>
-    <w:rPr/>
-  </w:style>
-  <w:style w:type="character" w:styleId="TextodegloboCar" w:customStyle="1">
+  </w:style>
+  <w:style w:type="table" w:default="1" w:styleId="Tablanormal">
+    <w:name w:val="Normal Table"/>
+    <w:uiPriority w:val="99"/>
+    <w:semiHidden/>
+    <w:unhideWhenUsed/>
+    <w:tblPr>
+      <w:tblInd w:w="0" w:type="dxa"/>
+      <w:tblCellMar>
+        <w:top w:w="0" w:type="dxa"/>
+        <w:left w:w="108" w:type="dxa"/>
+        <w:bottom w:w="0" w:type="dxa"/>
+        <w:right w:w="108" w:type="dxa"/>
+      </w:tblCellMar>
+    </w:tblPr>
+  </w:style>
+  <w:style w:type="numbering" w:default="1" w:styleId="Sinlista">
+    <w:name w:val="No List"/>
+    <w:uiPriority w:val="99"/>
+    <w:semiHidden/>
+    <w:unhideWhenUsed/>
+  </w:style>
+  <w:style w:type="character" w:customStyle="1" w:styleId="TextodegloboCar">
     <w:name w:val="Texto de globo Car"/>
-    <w:basedOn w:val="DefaultParagraphFont"/>
+    <w:basedOn w:val="Fuentedeprrafopredeter"/>
     <w:link w:val="Textodeglobo"/>
     <w:uiPriority w:val="99"/>
     <w:semiHidden/>
     <w:qFormat/>
-    <w:rsid w:val="006e5f0e"/>
+    <w:rsid w:val="006E5F0E"/>
     <w:rPr>
       <w:rFonts w:ascii="Tahoma" w:hAnsi="Tahoma" w:cs="Tahoma"/>
       <w:sz w:val="16"/>
       <w:szCs w:val="16"/>
     </w:rPr>
   </w:style>
-  <w:style w:type="paragraph" w:styleId="Heading">
+  <w:style w:type="paragraph" w:customStyle="1" w:styleId="Heading">
     <w:name w:val="Heading"/>
     <w:basedOn w:val="Normal"/>
     <w:next w:val="TextBody"/>
@@ -580,29 +550,27 @@
       <w:spacing w:before="240" w:after="120"/>
     </w:pPr>
     <w:rPr>
-      <w:rFonts w:ascii="Liberation Sans" w:hAnsi="Liberation Sans" w:eastAsia="Droid Sans Fallback" w:cs="FreeSans"/>
+      <w:rFonts w:ascii="Liberation Sans" w:eastAsia="Droid Sans Fallback" w:hAnsi="Liberation Sans" w:cs="FreeSans"/>
       <w:sz w:val="28"/>
       <w:szCs w:val="28"/>
     </w:rPr>
   </w:style>
-  <w:style w:type="paragraph" w:styleId="TextBody">
+  <w:style w:type="paragraph" w:customStyle="1" w:styleId="TextBody">
     <w:name w:val="Text Body"/>
     <w:basedOn w:val="Normal"/>
     <w:pPr>
-      <w:spacing w:lineRule="auto" w:line="288" w:before="0" w:after="140"/>
+      <w:spacing w:after="140" w:line="288" w:lineRule="auto"/>
     </w:pPr>
-    <w:rPr/>
-  </w:style>
-  <w:style w:type="paragraph" w:styleId="List">
+  </w:style>
+  <w:style w:type="paragraph" w:styleId="Lista">
     <w:name w:val="List"/>
     <w:basedOn w:val="TextBody"/>
-    <w:pPr/>
     <w:rPr>
       <w:rFonts w:cs="FreeSans"/>
     </w:rPr>
   </w:style>
-  <w:style w:type="paragraph" w:styleId="Caption">
-    <w:name w:val="Caption"/>
+  <w:style w:type="paragraph" w:styleId="Epgrafe">
+    <w:name w:val="caption"/>
     <w:basedOn w:val="Normal"/>
     <w:qFormat/>
     <w:pPr>
@@ -617,7 +585,7 @@
       <w:szCs w:val="24"/>
     </w:rPr>
   </w:style>
-  <w:style w:type="paragraph" w:styleId="Index">
+  <w:style w:type="paragraph" w:customStyle="1" w:styleId="Index">
     <w:name w:val="Index"/>
     <w:basedOn w:val="Normal"/>
     <w:qFormat/>
@@ -628,7 +596,7 @@
       <w:rFonts w:cs="FreeSans"/>
     </w:rPr>
   </w:style>
-  <w:style w:type="paragraph" w:styleId="BalloonText">
+  <w:style w:type="paragraph" w:styleId="Textodeglobo">
     <w:name w:val="Balloon Text"/>
     <w:basedOn w:val="Normal"/>
     <w:link w:val="TextodegloboCar"/>
@@ -636,9 +604,9 @@
     <w:semiHidden/>
     <w:unhideWhenUsed/>
     <w:qFormat/>
-    <w:rsid w:val="006e5f0e"/>
+    <w:rsid w:val="006E5F0E"/>
     <w:pPr>
-      <w:spacing w:lineRule="auto" w:line="240" w:before="0" w:after="0"/>
+      <w:spacing w:after="0" w:line="240" w:lineRule="auto"/>
     </w:pPr>
     <w:rPr>
       <w:rFonts w:ascii="Tahoma" w:hAnsi="Tahoma" w:cs="Tahoma"/>
@@ -646,30 +614,187 @@
       <w:szCs w:val="16"/>
     </w:rPr>
   </w:style>
-  <w:style w:type="paragraph" w:styleId="Quotations">
+  <w:style w:type="paragraph" w:customStyle="1" w:styleId="Quotations">
     <w:name w:val="Quotations"/>
     <w:basedOn w:val="Normal"/>
     <w:qFormat/>
-    <w:pPr/>
-    <w:rPr/>
-  </w:style>
-  <w:style w:type="paragraph" w:styleId="Title">
+  </w:style>
+  <w:style w:type="paragraph" w:styleId="Ttulo">
     <w:name w:val="Title"/>
     <w:basedOn w:val="Heading"/>
     <w:qFormat/>
-    <w:pPr/>
-    <w:rPr/>
-  </w:style>
-  <w:style w:type="paragraph" w:styleId="Subtitle">
+  </w:style>
+  <w:style w:type="paragraph" w:styleId="Subttulo">
     <w:name w:val="Subtitle"/>
     <w:basedOn w:val="Heading"/>
     <w:qFormat/>
-    <w:pPr/>
-    <w:rPr/>
-  </w:style>
-  <w:style w:type="numbering" w:styleId="NoList" w:default="1">
-    <w:name w:val="No List"/>
-    <w:uiPriority w:val="99"/>
+  </w:style>
+</w:styles>
+</file>
+
+<file path=word/stylesWithEffects.xml><?xml version="1.0" encoding="utf-8"?>
+<w:styles xmlns:wpc="http://schemas.microsoft.com/office/word/2010/wordprocessingCanvas" xmlns:mc="http://schemas.openxmlformats.org/markup-compatibility/2006" xmlns:o="urn:schemas-microsoft-com:office:office" xmlns:r="http://schemas.openxmlformats.org/officeDocument/2006/relationships" xmlns:m="http://schemas.openxmlformats.org/officeDocument/2006/math" xmlns:v="urn:schemas-microsoft-com:vml" xmlns:wp14="http://schemas.microsoft.com/office/word/2010/wordprocessingDrawing" xmlns:wp="http://schemas.openxmlformats.org/drawingml/2006/wordprocessingDrawing" xmlns:w10="urn:schemas-microsoft-com:office:word" xmlns:w="http://schemas.openxmlformats.org/wordprocessingml/2006/main" xmlns:w14="http://schemas.microsoft.com/office/word/2010/wordml" xmlns:wpg="http://schemas.microsoft.com/office/word/2010/wordprocessingGroup" xmlns:wpi="http://schemas.microsoft.com/office/word/2010/wordprocessingInk" xmlns:wne="http://schemas.microsoft.com/office/word/2006/wordml" xmlns:wps="http://schemas.microsoft.com/office/word/2010/wordprocessingShape" mc:Ignorable="w14 wp14">
+  <w:docDefaults>
+    <w:rPrDefault>
+      <w:rPr>
+        <w:rFonts w:asciiTheme="minorHAnsi" w:eastAsiaTheme="minorEastAsia" w:hAnsiTheme="minorHAnsi" w:cstheme="minorBidi"/>
+        <w:sz w:val="22"/>
+        <w:szCs w:val="22"/>
+        <w:lang w:val="es-MX" w:eastAsia="es-MX" w:bidi="ar-SA"/>
+      </w:rPr>
+    </w:rPrDefault>
+    <w:pPrDefault>
+      <w:pPr>
+        <w:spacing w:after="200" w:line="276" w:lineRule="auto"/>
+      </w:pPr>
+    </w:pPrDefault>
+  </w:docDefaults>
+  <w:latentStyles w:defLockedState="0" w:defUIPriority="99" w:defSemiHidden="1" w:defUnhideWhenUsed="1" w:defQFormat="0" w:count="267">
+    <w:lsdException w:name="Normal" w:semiHidden="0" w:uiPriority="0" w:unhideWhenUsed="0" w:qFormat="1"/>
+    <w:lsdException w:name="heading 1" w:semiHidden="0" w:uiPriority="9" w:unhideWhenUsed="0" w:qFormat="1"/>
+    <w:lsdException w:name="heading 2" w:uiPriority="9" w:qFormat="1"/>
+    <w:lsdException w:name="heading 3" w:uiPriority="9" w:qFormat="1"/>
+    <w:lsdException w:name="heading 4" w:uiPriority="9" w:qFormat="1"/>
+    <w:lsdException w:name="heading 5" w:uiPriority="9" w:qFormat="1"/>
+    <w:lsdException w:name="heading 6" w:uiPriority="9" w:qFormat="1"/>
+    <w:lsdException w:name="heading 7" w:uiPriority="9" w:qFormat="1"/>
+    <w:lsdException w:name="heading 8" w:uiPriority="9" w:qFormat="1"/>
+    <w:lsdException w:name="heading 9" w:uiPriority="9" w:qFormat="1"/>
+    <w:lsdException w:name="toc 1" w:uiPriority="39"/>
+    <w:lsdException w:name="toc 2" w:uiPriority="39"/>
+    <w:lsdException w:name="toc 3" w:uiPriority="39"/>
+    <w:lsdException w:name="toc 4" w:uiPriority="39"/>
+    <w:lsdException w:name="toc 5" w:uiPriority="39"/>
+    <w:lsdException w:name="toc 6" w:uiPriority="39"/>
+    <w:lsdException w:name="toc 7" w:uiPriority="39"/>
+    <w:lsdException w:name="toc 8" w:uiPriority="39"/>
+    <w:lsdException w:name="toc 9" w:uiPriority="39"/>
+    <w:lsdException w:name="caption" w:uiPriority="35" w:qFormat="1"/>
+    <w:lsdException w:name="Title" w:semiHidden="0" w:uiPriority="10" w:unhideWhenUsed="0" w:qFormat="1"/>
+    <w:lsdException w:name="Default Paragraph Font" w:uiPriority="1"/>
+    <w:lsdException w:name="Subtitle" w:semiHidden="0" w:uiPriority="11" w:unhideWhenUsed="0" w:qFormat="1"/>
+    <w:lsdException w:name="Strong" w:semiHidden="0" w:uiPriority="22" w:unhideWhenUsed="0" w:qFormat="1"/>
+    <w:lsdException w:name="Emphasis" w:semiHidden="0" w:uiPriority="20" w:unhideWhenUsed="0" w:qFormat="1"/>
+    <w:lsdException w:name="Table Grid" w:semiHidden="0" w:uiPriority="59" w:unhideWhenUsed="0"/>
+    <w:lsdException w:name="Placeholder Text" w:unhideWhenUsed="0"/>
+    <w:lsdException w:name="No Spacing" w:semiHidden="0" w:uiPriority="1" w:unhideWhenUsed="0" w:qFormat="1"/>
+    <w:lsdException w:name="Light Shading" w:semiHidden="0" w:uiPriority="60" w:unhideWhenUsed="0"/>
+    <w:lsdException w:name="Light List" w:semiHidden="0" w:uiPriority="61" w:unhideWhenUsed="0"/>
+    <w:lsdException w:name="Light Grid" w:semiHidden="0" w:uiPriority="62" w:unhideWhenUsed="0"/>
+    <w:lsdException w:name="Medium Shading 1" w:semiHidden="0" w:uiPriority="63" w:unhideWhenUsed="0"/>
+    <w:lsdException w:name="Medium Shading 2" w:semiHidden="0" w:uiPriority="64" w:unhideWhenUsed="0"/>
+    <w:lsdException w:name="Medium List 1" w:semiHidden="0" w:uiPriority="65" w:unhideWhenUsed="0"/>
+    <w:lsdException w:name="Medium List 2" w:semiHidden="0" w:uiPriority="66" w:unhideWhenUsed="0"/>
+    <w:lsdException w:name="Medium Grid 1" w:semiHidden="0" w:uiPriority="67" w:unhideWhenUsed="0"/>
+    <w:lsdException w:name="Medium Grid 2" w:semiHidden="0" w:uiPriority="68" w:unhideWhenUsed="0"/>
+    <w:lsdException w:name="Medium Grid 3" w:semiHidden="0" w:uiPriority="69" w:unhideWhenUsed="0"/>
+    <w:lsdException w:name="Dark List" w:semiHidden="0" w:uiPriority="70" w:unhideWhenUsed="0"/>
+    <w:lsdException w:name="Colorful Shading" w:semiHidden="0" w:uiPriority="71" w:unhideWhenUsed="0"/>
+    <w:lsdException w:name="Colorful List" w:semiHidden="0" w:uiPriority="72" w:unhideWhenUsed="0"/>
+    <w:lsdException w:name="Colorful Grid" w:semiHidden="0" w:uiPriority="73" w:unhideWhenUsed="0"/>
+    <w:lsdException w:name="Light Shading Accent 1" w:semiHidden="0" w:uiPriority="60" w:unhideWhenUsed="0"/>
+    <w:lsdException w:name="Light List Accent 1" w:semiHidden="0" w:uiPriority="61" w:unhideWhenUsed="0"/>
+    <w:lsdException w:name="Light Grid Accent 1" w:semiHidden="0" w:uiPriority="62" w:unhideWhenUsed="0"/>
+    <w:lsdException w:name="Medium Shading 1 Accent 1" w:semiHidden="0" w:uiPriority="63" w:unhideWhenUsed="0"/>
+    <w:lsdException w:name="Medium Shading 2 Accent 1" w:semiHidden="0" w:uiPriority="64" w:unhideWhenUsed="0"/>
+    <w:lsdException w:name="Medium List 1 Accent 1" w:semiHidden="0" w:uiPriority="65" w:unhideWhenUsed="0"/>
+    <w:lsdException w:name="Revision" w:unhideWhenUsed="0"/>
+    <w:lsdException w:name="List Paragraph" w:semiHidden="0" w:uiPriority="34" w:unhideWhenUsed="0" w:qFormat="1"/>
+    <w:lsdException w:name="Quote" w:semiHidden="0" w:uiPriority="29" w:unhideWhenUsed="0" w:qFormat="1"/>
+    <w:lsdException w:name="Intense Quote" w:semiHidden="0" w:uiPriority="30" w:unhideWhenUsed="0" w:qFormat="1"/>
+    <w:lsdException w:name="Medium List 2 Accent 1" w:semiHidden="0" w:uiPriority="66" w:unhideWhenUsed="0"/>
+    <w:lsdException w:name="Medium Grid 1 Accent 1" w:semiHidden="0" w:uiPriority="67" w:unhideWhenUsed="0"/>
+    <w:lsdException w:name="Medium Grid 2 Accent 1" w:semiHidden="0" w:uiPriority="68" w:unhideWhenUsed="0"/>
+    <w:lsdException w:name="Medium Grid 3 Accent 1" w:semiHidden="0" w:uiPriority="69" w:unhideWhenUsed="0"/>
+    <w:lsdException w:name="Dark List Accent 1" w:semiHidden="0" w:uiPriority="70" w:unhideWhenUsed="0"/>
+    <w:lsdException w:name="Colorful Shading Accent 1" w:semiHidden="0" w:uiPriority="71" w:unhideWhenUsed="0"/>
+    <w:lsdException w:name="Colorful List Accent 1" w:semiHidden="0" w:uiPriority="72" w:unhideWhenUsed="0"/>
+    <w:lsdException w:name="Colorful Grid Accent 1" w:semiHidden="0" w:uiPriority="73" w:unhideWhenUsed="0"/>
+    <w:lsdException w:name="Light Shading Accent 2" w:semiHidden="0" w:uiPriority="60" w:unhideWhenUsed="0"/>
+    <w:lsdException w:name="Light List Accent 2" w:semiHidden="0" w:uiPriority="61" w:unhideWhenUsed="0"/>
+    <w:lsdException w:name="Light Grid Accent 2" w:semiHidden="0" w:uiPriority="62" w:unhideWhenUsed="0"/>
+    <w:lsdException w:name="Medium Shading 1 Accent 2" w:semiHidden="0" w:uiPriority="63" w:unhideWhenUsed="0"/>
+    <w:lsdException w:name="Medium Shading 2 Accent 2" w:semiHidden="0" w:uiPriority="64" w:unhideWhenUsed="0"/>
+    <w:lsdException w:name="Medium List 1 Accent 2" w:semiHidden="0" w:uiPriority="65" w:unhideWhenUsed="0"/>
+    <w:lsdException w:name="Medium List 2 Accent 2" w:semiHidden="0" w:uiPriority="66" w:unhideWhenUsed="0"/>
+    <w:lsdException w:name="Medium Grid 1 Accent 2" w:semiHidden="0" w:uiPriority="67" w:unhideWhenUsed="0"/>
+    <w:lsdException w:name="Medium Grid 2 Accent 2" w:semiHidden="0" w:uiPriority="68" w:unhideWhenUsed="0"/>
+    <w:lsdException w:name="Medium Grid 3 Accent 2" w:semiHidden="0" w:uiPriority="69" w:unhideWhenUsed="0"/>
+    <w:lsdException w:name="Dark List Accent 2" w:semiHidden="0" w:uiPriority="70" w:unhideWhenUsed="0"/>
+    <w:lsdException w:name="Colorful Shading Accent 2" w:semiHidden="0" w:uiPriority="71" w:unhideWhenUsed="0"/>
+    <w:lsdException w:name="Colorful List Accent 2" w:semiHidden="0" w:uiPriority="72" w:unhideWhenUsed="0"/>
+    <w:lsdException w:name="Colorful Grid Accent 2" w:semiHidden="0" w:uiPriority="73" w:unhideWhenUsed="0"/>
+    <w:lsdException w:name="Light Shading Accent 3" w:semiHidden="0" w:uiPriority="60" w:unhideWhenUsed="0"/>
+    <w:lsdException w:name="Light List Accent 3" w:semiHidden="0" w:uiPriority="61" w:unhideWhenUsed="0"/>
+    <w:lsdException w:name="Light Grid Accent 3" w:semiHidden="0" w:uiPriority="62" w:unhideWhenUsed="0"/>
+    <w:lsdException w:name="Medium Shading 1 Accent 3" w:semiHidden="0" w:uiPriority="63" w:unhideWhenUsed="0"/>
+    <w:lsdException w:name="Medium Shading 2 Accent 3" w:semiHidden="0" w:uiPriority="64" w:unhideWhenUsed="0"/>
+    <w:lsdException w:name="Medium List 1 Accent 3" w:semiHidden="0" w:uiPriority="65" w:unhideWhenUsed="0"/>
+    <w:lsdException w:name="Medium List 2 Accent 3" w:semiHidden="0" w:uiPriority="66" w:unhideWhenUsed="0"/>
+    <w:lsdException w:name="Medium Grid 1 Accent 3" w:semiHidden="0" w:uiPriority="67" w:unhideWhenUsed="0"/>
+    <w:lsdException w:name="Medium Grid 2 Accent 3" w:semiHidden="0" w:uiPriority="68" w:unhideWhenUsed="0"/>
+    <w:lsdException w:name="Medium Grid 3 Accent 3" w:semiHidden="0" w:uiPriority="69" w:unhideWhenUsed="0"/>
+    <w:lsdException w:name="Dark List Accent 3" w:semiHidden="0" w:uiPriority="70" w:unhideWhenUsed="0"/>
+    <w:lsdException w:name="Colorful Shading Accent 3" w:semiHidden="0" w:uiPriority="71" w:unhideWhenUsed="0"/>
+    <w:lsdException w:name="Colorful List Accent 3" w:semiHidden="0" w:uiPriority="72" w:unhideWhenUsed="0"/>
+    <w:lsdException w:name="Colorful Grid Accent 3" w:semiHidden="0" w:uiPriority="73" w:unhideWhenUsed="0"/>
+    <w:lsdException w:name="Light Shading Accent 4" w:semiHidden="0" w:uiPriority="60" w:unhideWhenUsed="0"/>
+    <w:lsdException w:name="Light List Accent 4" w:semiHidden="0" w:uiPriority="61" w:unhideWhenUsed="0"/>
+    <w:lsdException w:name="Light Grid Accent 4" w:semiHidden="0" w:uiPriority="62" w:unhideWhenUsed="0"/>
+    <w:lsdException w:name="Medium Shading 1 Accent 4" w:semiHidden="0" w:uiPriority="63" w:unhideWhenUsed="0"/>
+    <w:lsdException w:name="Medium Shading 2 Accent 4" w:semiHidden="0" w:uiPriority="64" w:unhideWhenUsed="0"/>
+    <w:lsdException w:name="Medium List 1 Accent 4" w:semiHidden="0" w:uiPriority="65" w:unhideWhenUsed="0"/>
+    <w:lsdException w:name="Medium List 2 Accent 4" w:semiHidden="0" w:uiPriority="66" w:unhideWhenUsed="0"/>
+    <w:lsdException w:name="Medium Grid 1 Accent 4" w:semiHidden="0" w:uiPriority="67" w:unhideWhenUsed="0"/>
+    <w:lsdException w:name="Medium Grid 2 Accent 4" w:semiHidden="0" w:uiPriority="68" w:unhideWhenUsed="0"/>
+    <w:lsdException w:name="Medium Grid 3 Accent 4" w:semiHidden="0" w:uiPriority="69" w:unhideWhenUsed="0"/>
+    <w:lsdException w:name="Dark List Accent 4" w:semiHidden="0" w:uiPriority="70" w:unhideWhenUsed="0"/>
+    <w:lsdException w:name="Colorful Shading Accent 4" w:semiHidden="0" w:uiPriority="71" w:unhideWhenUsed="0"/>
+    <w:lsdException w:name="Colorful List Accent 4" w:semiHidden="0" w:uiPriority="72" w:unhideWhenUsed="0"/>
+    <w:lsdException w:name="Colorful Grid Accent 4" w:semiHidden="0" w:uiPriority="73" w:unhideWhenUsed="0"/>
+    <w:lsdException w:name="Light Shading Accent 5" w:semiHidden="0" w:uiPriority="60" w:unhideWhenUsed="0"/>
+    <w:lsdException w:name="Light List Accent 5" w:semiHidden="0" w:uiPriority="61" w:unhideWhenUsed="0"/>
+    <w:lsdException w:name="Light Grid Accent 5" w:semiHidden="0" w:uiPriority="62" w:unhideWhenUsed="0"/>
+    <w:lsdException w:name="Medium Shading 1 Accent 5" w:semiHidden="0" w:uiPriority="63" w:unhideWhenUsed="0"/>
+    <w:lsdException w:name="Medium Shading 2 Accent 5" w:semiHidden="0" w:uiPriority="64" w:unhideWhenUsed="0"/>
+    <w:lsdException w:name="Medium List 1 Accent 5" w:semiHidden="0" w:uiPriority="65" w:unhideWhenUsed="0"/>
+    <w:lsdException w:name="Medium List 2 Accent 5" w:semiHidden="0" w:uiPriority="66" w:unhideWhenUsed="0"/>
+    <w:lsdException w:name="Medium Grid 1 Accent 5" w:semiHidden="0" w:uiPriority="67" w:unhideWhenUsed="0"/>
+    <w:lsdException w:name="Medium Grid 2 Accent 5" w:semiHidden="0" w:uiPriority="68" w:unhideWhenUsed="0"/>
+    <w:lsdException w:name="Medium Grid 3 Accent 5" w:semiHidden="0" w:uiPriority="69" w:unhideWhenUsed="0"/>
+    <w:lsdException w:name="Dark List Accent 5" w:semiHidden="0" w:uiPriority="70" w:unhideWhenUsed="0"/>
+    <w:lsdException w:name="Colorful Shading Accent 5" w:semiHidden="0" w:uiPriority="71" w:unhideWhenUsed="0"/>
+    <w:lsdException w:name="Colorful List Accent 5" w:semiHidden="0" w:uiPriority="72" w:unhideWhenUsed="0"/>
+    <w:lsdException w:name="Colorful Grid Accent 5" w:semiHidden="0" w:uiPriority="73" w:unhideWhenUsed="0"/>
+    <w:lsdException w:name="Light Shading Accent 6" w:semiHidden="0" w:uiPriority="60" w:unhideWhenUsed="0"/>
+    <w:lsdException w:name="Light List Accent 6" w:semiHidden="0" w:uiPriority="61" w:unhideWhenUsed="0"/>
+    <w:lsdException w:name="Light Grid Accent 6" w:semiHidden="0" w:uiPriority="62" w:unhideWhenUsed="0"/>
+    <w:lsdException w:name="Medium Shading 1 Accent 6" w:semiHidden="0" w:uiPriority="63" w:unhideWhenUsed="0"/>
+    <w:lsdException w:name="Medium Shading 2 Accent 6" w:semiHidden="0" w:uiPriority="64" w:unhideWhenUsed="0"/>
+    <w:lsdException w:name="Medium List 1 Accent 6" w:semiHidden="0" w:uiPriority="65" w:unhideWhenUsed="0"/>
+    <w:lsdException w:name="Medium List 2 Accent 6" w:semiHidden="0" w:uiPriority="66" w:unhideWhenUsed="0"/>
+    <w:lsdException w:name="Medium Grid 1 Accent 6" w:semiHidden="0" w:uiPriority="67" w:unhideWhenUsed="0"/>
+    <w:lsdException w:name="Medium Grid 2 Accent 6" w:semiHidden="0" w:uiPriority="68" w:unhideWhenUsed="0"/>
+    <w:lsdException w:name="Medium Grid 3 Accent 6" w:semiHidden="0" w:uiPriority="69" w:unhideWhenUsed="0"/>
+    <w:lsdException w:name="Dark List Accent 6" w:semiHidden="0" w:uiPriority="70" w:unhideWhenUsed="0"/>
+    <w:lsdException w:name="Colorful Shading Accent 6" w:semiHidden="0" w:uiPriority="71" w:unhideWhenUsed="0"/>
+    <w:lsdException w:name="Colorful List Accent 6" w:semiHidden="0" w:uiPriority="72" w:unhideWhenUsed="0"/>
+    <w:lsdException w:name="Colorful Grid Accent 6" w:semiHidden="0" w:uiPriority="73" w:unhideWhenUsed="0"/>
+    <w:lsdException w:name="Subtle Emphasis" w:semiHidden="0" w:uiPriority="19" w:unhideWhenUsed="0" w:qFormat="1"/>
+    <w:lsdException w:name="Intense Emphasis" w:semiHidden="0" w:uiPriority="21" w:unhideWhenUsed="0" w:qFormat="1"/>
+    <w:lsdException w:name="Subtle Reference" w:semiHidden="0" w:uiPriority="31" w:unhideWhenUsed="0" w:qFormat="1"/>
+    <w:lsdException w:name="Intense Reference" w:semiHidden="0" w:uiPriority="32" w:unhideWhenUsed="0" w:qFormat="1"/>
+    <w:lsdException w:name="Book Title" w:semiHidden="0" w:uiPriority="33" w:unhideWhenUsed="0" w:qFormat="1"/>
+    <w:lsdException w:name="Bibliography" w:uiPriority="37"/>
+    <w:lsdException w:name="TOC Heading" w:uiPriority="39" w:qFormat="1"/>
+  </w:latentStyles>
+  <w:style w:type="paragraph" w:default="1" w:styleId="Normal">
+    <w:name w:val="Normal"/>
+    <w:qFormat/>
+  </w:style>
+  <w:style w:type="character" w:default="1" w:styleId="Fuentedeprrafopredeter">
+    <w:name w:val="Default Paragraph Font"/>
+    <w:uiPriority w:val="1"/>
     <w:semiHidden/>
     <w:unhideWhenUsed/>
   </w:style>
@@ -678,7 +803,6 @@
     <w:uiPriority w:val="99"/>
     <w:semiHidden/>
     <w:unhideWhenUsed/>
-    <w:qFormat/>
     <w:tblPr>
       <w:tblInd w:w="0" w:type="dxa"/>
       <w:tblCellMar>
@@ -688,6 +812,12 @@
         <w:right w:w="108" w:type="dxa"/>
       </w:tblCellMar>
     </w:tblPr>
+  </w:style>
+  <w:style w:type="numbering" w:default="1" w:styleId="Sinlista">
+    <w:name w:val="No List"/>
+    <w:uiPriority w:val="99"/>
+    <w:semiHidden/>
+    <w:unhideWhenUsed/>
   </w:style>
 </w:styles>
 </file>

</xml_diff>